<commit_message>
Unidad 2 Lenguajes y practico 1 SO
</commit_message>
<xml_diff>
--- a/Automatas_y_Lenguajes_Formales/Unidad_2/Unidad_2_1.docx
+++ b/Automatas_y_Lenguajes_Formales/Unidad_2/Unidad_2_1.docx
@@ -3300,6 +3300,23 @@
           <w:rFonts w:ascii="Open Sans" w:hAnsi="Open Sans"/>
           <w:lang w:val="es-ES"/>
         </w:rPr>
+      </w:r>
+    </w:p>
+    <w:p>
+      <w:pPr>
+        <w:pStyle w:val="Normal"/>
+        <w:bidi w:val="0"/>
+        <w:jc w:val="left"/>
+        <w:rPr>
+          <w:rFonts w:ascii="Open Sans" w:hAnsi="Open Sans"/>
+          <w:lang w:val="es-ES"/>
+        </w:rPr>
+      </w:pPr>
+      <w:r>
+        <w:rPr>
+          <w:rFonts w:ascii="Open Sans" w:hAnsi="Open Sans"/>
+          <w:lang w:val="es-ES"/>
+        </w:rPr>
         <w:drawing>
           <wp:anchor behindDoc="0" distT="0" distB="0" distL="0" distR="0" simplePos="0" locked="0" layoutInCell="0" allowOverlap="1" relativeHeight="12">
             <wp:simplePos x="0" y="0"/>
@@ -3803,159 +3820,6 @@
             </a:graphic>
           </wp:anchor>
         </w:drawing>
-      </w:r>
-    </w:p>
-    <w:p>
-      <w:pPr>
-        <w:pStyle w:val="Normal"/>
-        <w:bidi w:val="0"/>
-        <w:jc w:val="left"/>
-        <w:rPr>
-          <w:rFonts w:ascii="Open Sans" w:hAnsi="Open Sans"/>
-          <w:lang w:val="es-ES"/>
-        </w:rPr>
-      </w:pPr>
-      <w:r>
-        <w:rPr>
-          <w:rFonts w:ascii="Open Sans" w:hAnsi="Open Sans"/>
-          <w:lang w:val="es-ES"/>
-        </w:rPr>
-      </w:r>
-    </w:p>
-    <w:p>
-      <w:pPr>
-        <w:pStyle w:val="Normal"/>
-        <w:bidi w:val="0"/>
-        <w:jc w:val="left"/>
-        <w:rPr>
-          <w:rFonts w:ascii="Open Sans" w:hAnsi="Open Sans"/>
-          <w:lang w:val="es-ES"/>
-        </w:rPr>
-      </w:pPr>
-      <w:r>
-        <w:rPr>
-          <w:rFonts w:ascii="Open Sans" w:hAnsi="Open Sans"/>
-          <w:lang w:val="es-ES"/>
-        </w:rPr>
-      </w:r>
-    </w:p>
-    <w:p>
-      <w:pPr>
-        <w:pStyle w:val="Normal"/>
-        <w:bidi w:val="0"/>
-        <w:jc w:val="left"/>
-        <w:rPr>
-          <w:rFonts w:ascii="Open Sans" w:hAnsi="Open Sans"/>
-          <w:lang w:val="es-ES"/>
-        </w:rPr>
-      </w:pPr>
-      <w:r>
-        <w:rPr>
-          <w:rFonts w:ascii="Open Sans" w:hAnsi="Open Sans"/>
-          <w:lang w:val="es-ES"/>
-        </w:rPr>
-      </w:r>
-    </w:p>
-    <w:p>
-      <w:pPr>
-        <w:pStyle w:val="Normal"/>
-        <w:bidi w:val="0"/>
-        <w:jc w:val="left"/>
-        <w:rPr>
-          <w:rFonts w:ascii="Open Sans" w:hAnsi="Open Sans"/>
-          <w:lang w:val="es-ES"/>
-        </w:rPr>
-      </w:pPr>
-      <w:r>
-        <w:rPr>
-          <w:rFonts w:ascii="Open Sans" w:hAnsi="Open Sans"/>
-          <w:lang w:val="es-ES"/>
-        </w:rPr>
-      </w:r>
-    </w:p>
-    <w:p>
-      <w:pPr>
-        <w:pStyle w:val="Normal"/>
-        <w:bidi w:val="0"/>
-        <w:jc w:val="left"/>
-        <w:rPr>
-          <w:rFonts w:ascii="Open Sans" w:hAnsi="Open Sans"/>
-          <w:lang w:val="es-ES"/>
-        </w:rPr>
-      </w:pPr>
-      <w:r>
-        <w:rPr>
-          <w:rFonts w:ascii="Open Sans" w:hAnsi="Open Sans"/>
-          <w:lang w:val="es-ES"/>
-        </w:rPr>
-      </w:r>
-    </w:p>
-    <w:p>
-      <w:pPr>
-        <w:pStyle w:val="Normal"/>
-        <w:bidi w:val="0"/>
-        <w:jc w:val="left"/>
-        <w:rPr>
-          <w:rFonts w:ascii="Open Sans" w:hAnsi="Open Sans"/>
-          <w:lang w:val="es-ES"/>
-        </w:rPr>
-      </w:pPr>
-      <w:r>
-        <w:rPr>
-          <w:rFonts w:ascii="Open Sans" w:hAnsi="Open Sans"/>
-          <w:lang w:val="es-ES"/>
-        </w:rPr>
-      </w:r>
-    </w:p>
-    <w:p>
-      <w:pPr>
-        <w:pStyle w:val="Normal"/>
-        <w:bidi w:val="0"/>
-        <w:jc w:val="left"/>
-        <w:rPr>
-          <w:rFonts w:ascii="Open Sans" w:hAnsi="Open Sans"/>
-          <w:lang w:val="es-ES"/>
-        </w:rPr>
-      </w:pPr>
-      <w:r>
-        <w:rPr>
-          <w:rFonts w:ascii="Open Sans" w:hAnsi="Open Sans"/>
-          <w:lang w:val="es-ES"/>
-        </w:rPr>
-      </w:r>
-    </w:p>
-    <w:p>
-      <w:pPr>
-        <w:pStyle w:val="Normal"/>
-        <w:bidi w:val="0"/>
-        <w:jc w:val="left"/>
-        <w:rPr>
-          <w:rFonts w:ascii="Open Sans" w:hAnsi="Open Sans"/>
-          <w:lang w:val="es-ES"/>
-        </w:rPr>
-      </w:pPr>
-      <w:r>
-        <w:rPr>
-          <w:rFonts w:ascii="Open Sans" w:hAnsi="Open Sans"/>
-          <w:lang w:val="es-ES"/>
-        </w:rPr>
-      </w:r>
-    </w:p>
-    <w:p>
-      <w:pPr>
-        <w:pStyle w:val="Normal"/>
-        <w:bidi w:val="0"/>
-        <w:jc w:val="left"/>
-        <w:rPr>
-          <w:rFonts w:ascii="Open Sans" w:hAnsi="Open Sans"/>
-          <w:lang w:val="es-ES"/>
-        </w:rPr>
-      </w:pPr>
-      <w:r>
-        <w:rPr>
-          <w:rFonts w:ascii="Open Sans" w:hAnsi="Open Sans"/>
-          <w:lang w:val="es-ES"/>
-        </w:rPr>
       </w:r>
     </w:p>
     <w:p>

</xml_diff>